<commit_message>
Added MAB model post
</commit_message>
<xml_diff>
--- a/assets/files/CV of Victor Blancada.docx
+++ b/assets/files/CV of Victor Blancada.docx
@@ -1,6 +1,6 @@
 
 <file path=word/document.xml><?xml version="1.0" encoding="utf-8"?>
-<w:document xmlns:wpc="http://schemas.microsoft.com/office/word/2010/wordprocessingCanvas" xmlns:cx="http://schemas.microsoft.com/office/drawing/2014/chartex" xmlns:cx1="http://schemas.microsoft.com/office/drawing/2015/9/8/chartex" xmlns:cx2="http://schemas.microsoft.com/office/drawing/2015/10/21/chartex" xmlns:cx3="http://schemas.microsoft.com/office/drawing/2016/5/9/chartex" xmlns:cx4="http://schemas.microsoft.com/office/drawing/2016/5/10/chartex" xmlns:cx5="http://schemas.microsoft.com/office/drawing/2016/5/11/chartex" xmlns:cx6="http://schemas.microsoft.com/office/drawing/2016/5/12/chartex" xmlns:cx7="http://schemas.microsoft.com/office/drawing/2016/5/13/chartex" xmlns:cx8="http://schemas.microsoft.com/office/drawing/2016/5/14/chartex" xmlns:mc="http://schemas.openxmlformats.org/markup-compatibility/2006" xmlns:aink="http://schemas.microsoft.com/office/drawing/2016/ink" xmlns:am3d="http://schemas.microsoft.com/office/drawing/2017/model3d" xmlns:o="urn:schemas-microsoft-com:office:office" xmlns:r="http://schemas.openxmlformats.org/officeDocument/2006/relationships" xmlns:m="http://schemas.openxmlformats.org/officeDocument/2006/math" xmlns:v="urn:schemas-microsoft-com:vml" xmlns:wp14="http://schemas.microsoft.com/office/word/2010/wordprocessingDrawing" xmlns:wp="http://schemas.openxmlformats.org/drawingml/2006/wordprocessingDrawing" xmlns:w10="urn:schemas-microsoft-com:office:word" xmlns:w="http://schemas.openxmlformats.org/wordprocessingml/2006/main" xmlns:w14="http://schemas.microsoft.com/office/word/2010/wordml" xmlns:w15="http://schemas.microsoft.com/office/word/2012/wordml" xmlns:w16cid="http://schemas.microsoft.com/office/word/2016/wordml/cid" xmlns:w16se="http://schemas.microsoft.com/office/word/2015/wordml/symex" xmlns:wpg="http://schemas.microsoft.com/office/word/2010/wordprocessingGroup" xmlns:wpi="http://schemas.microsoft.com/office/word/2010/wordprocessingInk" xmlns:wne="http://schemas.microsoft.com/office/word/2006/wordml" xmlns:wps="http://schemas.microsoft.com/office/word/2010/wordprocessingShape" mc:Ignorable="w14 w15 w16se w16cid wp14">
+<w:document xmlns:wpc="http://schemas.microsoft.com/office/word/2010/wordprocessingCanvas" xmlns:cx="http://schemas.microsoft.com/office/drawing/2014/chartex" xmlns:cx1="http://schemas.microsoft.com/office/drawing/2015/9/8/chartex" xmlns:cx2="http://schemas.microsoft.com/office/drawing/2015/10/21/chartex" xmlns:cx3="http://schemas.microsoft.com/office/drawing/2016/5/9/chartex" xmlns:cx4="http://schemas.microsoft.com/office/drawing/2016/5/10/chartex" xmlns:cx5="http://schemas.microsoft.com/office/drawing/2016/5/11/chartex" xmlns:cx6="http://schemas.microsoft.com/office/drawing/2016/5/12/chartex" xmlns:cx7="http://schemas.microsoft.com/office/drawing/2016/5/13/chartex" xmlns:cx8="http://schemas.microsoft.com/office/drawing/2016/5/14/chartex" xmlns:mc="http://schemas.openxmlformats.org/markup-compatibility/2006" xmlns:aink="http://schemas.microsoft.com/office/drawing/2016/ink" xmlns:am3d="http://schemas.microsoft.com/office/drawing/2017/model3d" xmlns:o="urn:schemas-microsoft-com:office:office" xmlns:r="http://schemas.openxmlformats.org/officeDocument/2006/relationships" xmlns:m="http://schemas.openxmlformats.org/officeDocument/2006/math" xmlns:v="urn:schemas-microsoft-com:vml" xmlns:wp14="http://schemas.microsoft.com/office/word/2010/wordprocessingDrawing" xmlns:wp="http://schemas.openxmlformats.org/drawingml/2006/wordprocessingDrawing" xmlns:w10="urn:schemas-microsoft-com:office:word" xmlns:w="http://schemas.openxmlformats.org/wordprocessingml/2006/main" xmlns:w14="http://schemas.microsoft.com/office/word/2010/wordml" xmlns:w15="http://schemas.microsoft.com/office/word/2012/wordml" xmlns:w16cex="http://schemas.microsoft.com/office/word/2018/wordml/cex" xmlns:w16cid="http://schemas.microsoft.com/office/word/2016/wordml/cid" xmlns:w16="http://schemas.microsoft.com/office/word/2018/wordml" xmlns:w16se="http://schemas.microsoft.com/office/word/2015/wordml/symex" xmlns:wpg="http://schemas.microsoft.com/office/word/2010/wordprocessingGroup" xmlns:wpi="http://schemas.microsoft.com/office/word/2010/wordprocessingInk" xmlns:wne="http://schemas.microsoft.com/office/word/2006/wordml" xmlns:wps="http://schemas.microsoft.com/office/word/2010/wordprocessingShape" mc:Ignorable="w14 w15 w16se w16cid w16 w16cex wp14">
   <w:body>
     <w:p>
       <w:pPr>
@@ -32,43 +32,30 @@
           <w:szCs w:val="18"/>
         </w:rPr>
         <w:tab/>
-        <w:t xml:space="preserve">Flat C 16th Floor Tower 10, Park Central, 9 Tong </w:t>
-      </w:r>
-      <w:proofErr w:type="spellStart"/>
-      <w:r>
-        <w:rPr>
-          <w:color w:val="000000"/>
-          <w:sz w:val="18"/>
-          <w:szCs w:val="18"/>
-        </w:rPr>
-        <w:t>Tak</w:t>
-      </w:r>
-      <w:proofErr w:type="spellEnd"/>
-      <w:r>
-        <w:rPr>
-          <w:color w:val="000000"/>
-          <w:sz w:val="18"/>
-          <w:szCs w:val="18"/>
-        </w:rPr>
-        <w:t xml:space="preserve"> Street, </w:t>
-      </w:r>
-      <w:proofErr w:type="spellStart"/>
-      <w:r>
-        <w:rPr>
-          <w:color w:val="000000"/>
-          <w:sz w:val="18"/>
-          <w:szCs w:val="18"/>
-        </w:rPr>
-        <w:t>Tseung</w:t>
-      </w:r>
-      <w:proofErr w:type="spellEnd"/>
-      <w:r>
-        <w:rPr>
-          <w:color w:val="000000"/>
-          <w:sz w:val="18"/>
-          <w:szCs w:val="18"/>
-        </w:rPr>
-        <w:t xml:space="preserve"> Kwan O</w:t>
+      </w:r>
+      <w:r>
+        <w:rPr>
+          <w:color w:val="000000"/>
+          <w:sz w:val="18"/>
+          <w:szCs w:val="18"/>
+        </w:rPr>
+        <w:t>1082 Mt Dana Dr</w:t>
+      </w:r>
+      <w:r>
+        <w:rPr>
+          <w:color w:val="000000"/>
+          <w:sz w:val="18"/>
+          <w:szCs w:val="18"/>
+        </w:rPr>
+        <w:t xml:space="preserve">, </w:t>
+      </w:r>
+      <w:r>
+        <w:rPr>
+          <w:color w:val="000000"/>
+          <w:sz w:val="18"/>
+          <w:szCs w:val="18"/>
+        </w:rPr>
+        <w:t>Chula Vista, CA 91913</w:t>
       </w:r>
     </w:p>
     <w:p>
@@ -109,7 +96,62 @@
           <w:szCs w:val="18"/>
         </w:rPr>
         <w:tab/>
-        <w:t>+852.9732.6715</w:t>
+      </w:r>
+      <w:r>
+        <w:rPr>
+          <w:color w:val="000000"/>
+          <w:sz w:val="18"/>
+          <w:szCs w:val="18"/>
+        </w:rPr>
+        <w:t>+</w:t>
+      </w:r>
+      <w:r>
+        <w:rPr>
+          <w:color w:val="000000"/>
+          <w:sz w:val="18"/>
+          <w:szCs w:val="18"/>
+        </w:rPr>
+        <w:t>1</w:t>
+      </w:r>
+      <w:r>
+        <w:rPr>
+          <w:color w:val="000000"/>
+          <w:sz w:val="18"/>
+          <w:szCs w:val="18"/>
+        </w:rPr>
+        <w:t>-</w:t>
+      </w:r>
+      <w:r>
+        <w:rPr>
+          <w:color w:val="000000"/>
+          <w:sz w:val="18"/>
+          <w:szCs w:val="18"/>
+        </w:rPr>
+        <w:t>619</w:t>
+      </w:r>
+      <w:r>
+        <w:rPr>
+          <w:color w:val="000000"/>
+          <w:sz w:val="18"/>
+          <w:szCs w:val="18"/>
+        </w:rPr>
+        <w:t>-</w:t>
+      </w:r>
+      <w:r>
+        <w:rPr>
+          <w:color w:val="000000"/>
+          <w:sz w:val="18"/>
+          <w:szCs w:val="18"/>
+        </w:rPr>
+        <w:t>800-0859</w:t>
+      </w:r>
+      <w:r>
+        <w:rPr>
+          <w:color w:val="000000"/>
+          <w:sz w:val="18"/>
+          <w:szCs w:val="18"/>
+        </w:rPr>
+        <w:t>‬</w:t>
       </w:r>
     </w:p>
     <w:p>
@@ -617,8 +659,6 @@
           <w:t>This was published in the South China Morning Post</w:t>
         </w:r>
       </w:hyperlink>
-      <w:bookmarkStart w:id="1" w:name="_GoBack"/>
-      <w:bookmarkEnd w:id="1"/>
       <w:r>
         <w:rPr>
           <w:color w:val="000000"/>
@@ -986,7 +1026,34 @@
           <w:sz w:val="28"/>
           <w:szCs w:val="28"/>
         </w:rPr>
-        <w:t>Data Science Manager, Global Supply Chain Analytics</w:t>
+        <w:t xml:space="preserve">Senior </w:t>
+      </w:r>
+      <w:r>
+        <w:rPr>
+          <w:b/>
+          <w:color w:val="000000"/>
+          <w:sz w:val="28"/>
+          <w:szCs w:val="28"/>
+        </w:rPr>
+        <w:t>Manager</w:t>
+      </w:r>
+      <w:r>
+        <w:rPr>
+          <w:b/>
+          <w:color w:val="000000"/>
+          <w:sz w:val="28"/>
+          <w:szCs w:val="28"/>
+        </w:rPr>
+        <w:t xml:space="preserve"> – Data Science</w:t>
+      </w:r>
+      <w:r>
+        <w:rPr>
+          <w:b/>
+          <w:color w:val="000000"/>
+          <w:sz w:val="28"/>
+          <w:szCs w:val="28"/>
+        </w:rPr>
+        <w:t>, Global Supply Chain Analytics</w:t>
       </w:r>
     </w:p>
     <w:p>
@@ -1009,18 +1076,20 @@
       <w:r>
         <w:rPr>
           <w:b/>
+          <w:color w:val="000000"/>
           <w:sz w:val="24"/>
           <w:szCs w:val="24"/>
         </w:rPr>
-        <w:t>–</w:t>
+        <w:t>(</w:t>
       </w:r>
       <w:r>
         <w:rPr>
           <w:b/>
+          <w:color w:val="000000"/>
           <w:sz w:val="24"/>
           <w:szCs w:val="24"/>
         </w:rPr>
-        <w:t xml:space="preserve"> A Li &amp; Fung Company</w:t>
+        <w:t>Global</w:t>
       </w:r>
       <w:r>
         <w:rPr>
@@ -1029,7 +1098,7 @@
           <w:sz w:val="24"/>
           <w:szCs w:val="24"/>
         </w:rPr>
-        <w:t xml:space="preserve"> (Hong Kong)</w:t>
+        <w:t>)</w:t>
       </w:r>
     </w:p>
     <w:p>
@@ -1086,7 +1155,23 @@
           <w:sz w:val="18"/>
           <w:szCs w:val="18"/>
         </w:rPr>
-        <w:t>Responsible for optimizing Li &amp; Fung’s global supply chain operations by developing data-driven solutions and introducing self-service machine learning-based tools and processes that help promote the company’s competitive advantage and drive strategic business growth.</w:t>
+        <w:t xml:space="preserve">Responsible for optimizing </w:t>
+      </w:r>
+      <w:r>
+        <w:rPr>
+          <w:color w:val="000000"/>
+          <w:sz w:val="18"/>
+          <w:szCs w:val="18"/>
+        </w:rPr>
+        <w:t>LF’s</w:t>
+      </w:r>
+      <w:r>
+        <w:rPr>
+          <w:color w:val="000000"/>
+          <w:sz w:val="18"/>
+          <w:szCs w:val="18"/>
+        </w:rPr>
+        <w:t xml:space="preserve"> global supply chain operations by developing data-driven solutions and introducing self-service machine learning-based tools and processes that help promote the company’s competitive advantage and drive strategic business growth.</w:t>
       </w:r>
     </w:p>
     <w:p>
@@ -1131,7 +1216,21 @@
           <w:sz w:val="18"/>
           <w:szCs w:val="18"/>
         </w:rPr>
-        <w:t>Developed the data science platform for Li &amp; Fung’s costing center of excellence to provide merchandisers with insights for vendor negotiation</w:t>
+        <w:t xml:space="preserve">Developed the data science platform for </w:t>
+      </w:r>
+      <w:r>
+        <w:rPr>
+          <w:sz w:val="18"/>
+          <w:szCs w:val="18"/>
+        </w:rPr>
+        <w:t xml:space="preserve">LF’s </w:t>
+      </w:r>
+      <w:r>
+        <w:rPr>
+          <w:sz w:val="18"/>
+          <w:szCs w:val="18"/>
+        </w:rPr>
+        <w:t>costing center of excellence to provide merchandisers with insights for vendor negotiation</w:t>
       </w:r>
       <w:r>
         <w:rPr>
@@ -1238,8 +1337,8 @@
           <w:szCs w:val="18"/>
         </w:rPr>
       </w:pPr>
-      <w:bookmarkStart w:id="2" w:name="_heading=h.30j0zll" w:colFirst="0" w:colLast="0"/>
-      <w:bookmarkEnd w:id="2"/>
+      <w:bookmarkStart w:id="1" w:name="_heading=h.30j0zll" w:colFirst="0" w:colLast="0"/>
+      <w:bookmarkEnd w:id="1"/>
       <w:r>
         <w:rPr>
           <w:color w:val="000000"/>
@@ -1580,7 +1679,25 @@
           <w:sz w:val="18"/>
           <w:szCs w:val="18"/>
         </w:rPr>
-        <w:t xml:space="preserve"> on premise or in the cloud using technologies such as Hadoop.</w:t>
+        <w:t xml:space="preserve"> on premise </w:t>
+      </w:r>
+      <w:proofErr w:type="gramStart"/>
+      <w:r>
+        <w:rPr>
+          <w:color w:val="000000"/>
+          <w:sz w:val="18"/>
+          <w:szCs w:val="18"/>
+        </w:rPr>
+        <w:t>or</w:t>
+      </w:r>
+      <w:proofErr w:type="gramEnd"/>
+      <w:r>
+        <w:rPr>
+          <w:color w:val="000000"/>
+          <w:sz w:val="18"/>
+          <w:szCs w:val="18"/>
+        </w:rPr>
+        <w:t xml:space="preserve"> in the cloud using technologies such as Hadoop.</w:t>
       </w:r>
     </w:p>
     <w:p>
@@ -2023,7 +2140,25 @@
           <w:sz w:val="24"/>
           <w:szCs w:val="24"/>
         </w:rPr>
-        <w:t xml:space="preserve"> (Philippines)</w:t>
+        <w:t xml:space="preserve"> (</w:t>
+      </w:r>
+      <w:r>
+        <w:rPr>
+          <w:b/>
+          <w:color w:val="000000"/>
+          <w:sz w:val="24"/>
+          <w:szCs w:val="24"/>
+        </w:rPr>
+        <w:t>Asia Pacific</w:t>
+      </w:r>
+      <w:r>
+        <w:rPr>
+          <w:b/>
+          <w:color w:val="000000"/>
+          <w:sz w:val="24"/>
+          <w:szCs w:val="24"/>
+        </w:rPr>
+        <w:t>)</w:t>
       </w:r>
     </w:p>
     <w:p>
@@ -5029,7 +5164,7 @@
 </file>
 
 <file path=word/numbering.xml><?xml version="1.0" encoding="utf-8"?>
-<w:numbering xmlns:wpc="http://schemas.microsoft.com/office/word/2010/wordprocessingCanvas" xmlns:cx="http://schemas.microsoft.com/office/drawing/2014/chartex" xmlns:cx1="http://schemas.microsoft.com/office/drawing/2015/9/8/chartex" xmlns:cx2="http://schemas.microsoft.com/office/drawing/2015/10/21/chartex" xmlns:cx3="http://schemas.microsoft.com/office/drawing/2016/5/9/chartex" xmlns:cx4="http://schemas.microsoft.com/office/drawing/2016/5/10/chartex" xmlns:cx5="http://schemas.microsoft.com/office/drawing/2016/5/11/chartex" xmlns:cx6="http://schemas.microsoft.com/office/drawing/2016/5/12/chartex" xmlns:cx7="http://schemas.microsoft.com/office/drawing/2016/5/13/chartex" xmlns:cx8="http://schemas.microsoft.com/office/drawing/2016/5/14/chartex" xmlns:mc="http://schemas.openxmlformats.org/markup-compatibility/2006" xmlns:aink="http://schemas.microsoft.com/office/drawing/2016/ink" xmlns:am3d="http://schemas.microsoft.com/office/drawing/2017/model3d" xmlns:o="urn:schemas-microsoft-com:office:office" xmlns:r="http://schemas.openxmlformats.org/officeDocument/2006/relationships" xmlns:m="http://schemas.openxmlformats.org/officeDocument/2006/math" xmlns:v="urn:schemas-microsoft-com:vml" xmlns:wp14="http://schemas.microsoft.com/office/word/2010/wordprocessingDrawing" xmlns:wp="http://schemas.openxmlformats.org/drawingml/2006/wordprocessingDrawing" xmlns:w10="urn:schemas-microsoft-com:office:word" xmlns:w="http://schemas.openxmlformats.org/wordprocessingml/2006/main" xmlns:w14="http://schemas.microsoft.com/office/word/2010/wordml" xmlns:w15="http://schemas.microsoft.com/office/word/2012/wordml" xmlns:w16cid="http://schemas.microsoft.com/office/word/2016/wordml/cid" xmlns:w16se="http://schemas.microsoft.com/office/word/2015/wordml/symex" xmlns:wpg="http://schemas.microsoft.com/office/word/2010/wordprocessingGroup" xmlns:wpi="http://schemas.microsoft.com/office/word/2010/wordprocessingInk" xmlns:wne="http://schemas.microsoft.com/office/word/2006/wordml" xmlns:wps="http://schemas.microsoft.com/office/word/2010/wordprocessingShape" mc:Ignorable="w14 w15 w16se w16cid wp14">
+<w:numbering xmlns:wpc="http://schemas.microsoft.com/office/word/2010/wordprocessingCanvas" xmlns:cx="http://schemas.microsoft.com/office/drawing/2014/chartex" xmlns:cx1="http://schemas.microsoft.com/office/drawing/2015/9/8/chartex" xmlns:cx2="http://schemas.microsoft.com/office/drawing/2015/10/21/chartex" xmlns:cx3="http://schemas.microsoft.com/office/drawing/2016/5/9/chartex" xmlns:cx4="http://schemas.microsoft.com/office/drawing/2016/5/10/chartex" xmlns:cx5="http://schemas.microsoft.com/office/drawing/2016/5/11/chartex" xmlns:cx6="http://schemas.microsoft.com/office/drawing/2016/5/12/chartex" xmlns:cx7="http://schemas.microsoft.com/office/drawing/2016/5/13/chartex" xmlns:cx8="http://schemas.microsoft.com/office/drawing/2016/5/14/chartex" xmlns:mc="http://schemas.openxmlformats.org/markup-compatibility/2006" xmlns:aink="http://schemas.microsoft.com/office/drawing/2016/ink" xmlns:am3d="http://schemas.microsoft.com/office/drawing/2017/model3d" xmlns:o="urn:schemas-microsoft-com:office:office" xmlns:r="http://schemas.openxmlformats.org/officeDocument/2006/relationships" xmlns:m="http://schemas.openxmlformats.org/officeDocument/2006/math" xmlns:v="urn:schemas-microsoft-com:vml" xmlns:wp14="http://schemas.microsoft.com/office/word/2010/wordprocessingDrawing" xmlns:wp="http://schemas.openxmlformats.org/drawingml/2006/wordprocessingDrawing" xmlns:w10="urn:schemas-microsoft-com:office:word" xmlns:w="http://schemas.openxmlformats.org/wordprocessingml/2006/main" xmlns:w14="http://schemas.microsoft.com/office/word/2010/wordml" xmlns:w15="http://schemas.microsoft.com/office/word/2012/wordml" xmlns:w16cex="http://schemas.microsoft.com/office/word/2018/wordml/cex" xmlns:w16cid="http://schemas.microsoft.com/office/word/2016/wordml/cid" xmlns:w16="http://schemas.microsoft.com/office/word/2018/wordml" xmlns:w16se="http://schemas.microsoft.com/office/word/2015/wordml/symex" xmlns:wpg="http://schemas.microsoft.com/office/word/2010/wordprocessingGroup" xmlns:wpi="http://schemas.microsoft.com/office/word/2010/wordprocessingInk" xmlns:wne="http://schemas.microsoft.com/office/word/2006/wordml" xmlns:wps="http://schemas.microsoft.com/office/word/2010/wordprocessingShape" mc:Ignorable="w14 w15 w16se w16cid w16 w16cex wp14">
   <w:abstractNum w:abstractNumId="0" w15:restartNumberingAfterBreak="0">
     <w:nsid w:val="000B5DC0"/>
     <w:multiLevelType w:val="multilevel"/>
@@ -5849,7 +5984,7 @@
 </file>
 
 <file path=word/styles.xml><?xml version="1.0" encoding="utf-8"?>
-<w:styles xmlns:mc="http://schemas.openxmlformats.org/markup-compatibility/2006" xmlns:r="http://schemas.openxmlformats.org/officeDocument/2006/relationships" xmlns:w="http://schemas.openxmlformats.org/wordprocessingml/2006/main" xmlns:w14="http://schemas.microsoft.com/office/word/2010/wordml" xmlns:w15="http://schemas.microsoft.com/office/word/2012/wordml" xmlns:w16cid="http://schemas.microsoft.com/office/word/2016/wordml/cid" xmlns:w16se="http://schemas.microsoft.com/office/word/2015/wordml/symex" mc:Ignorable="w14 w15 w16se w16cid">
+<w:styles xmlns:mc="http://schemas.openxmlformats.org/markup-compatibility/2006" xmlns:r="http://schemas.openxmlformats.org/officeDocument/2006/relationships" xmlns:w="http://schemas.openxmlformats.org/wordprocessingml/2006/main" xmlns:w14="http://schemas.microsoft.com/office/word/2010/wordml" xmlns:w15="http://schemas.microsoft.com/office/word/2012/wordml" xmlns:w16cex="http://schemas.microsoft.com/office/word/2018/wordml/cex" xmlns:w16cid="http://schemas.microsoft.com/office/word/2016/wordml/cid" xmlns:w16="http://schemas.microsoft.com/office/word/2018/wordml" xmlns:w16se="http://schemas.microsoft.com/office/word/2015/wordml/symex" mc:Ignorable="w14 w15 w16se w16cid w16 w16cex">
   <w:docDefaults>
     <w:rPrDefault>
       <w:rPr>
@@ -6837,12 +6972,6 @@
 </file>
 
 <file path=customXml/item1.xml><?xml version="1.0" encoding="utf-8"?>
-<go:gDocsCustomXmlDataStorage xmlns:go="http://customooxmlschemas.google.com/" xmlns:r="http://schemas.openxmlformats.org/officeDocument/2006/relationships">
-  <go:docsCustomData xmlns:go="http://customooxmlschemas.google.com/" roundtripDataSignature="AMtx7mjQrwK6CkHiDVslNOPaAG9thZQtbg==">AMUW2mU/kxi/wf2Fda7fmOCr7J4o7DKcgAN+8GLGXCf3smvsS09OOL6GYzfouyresgt+807yeIhZXmSGBHS+91luP/Kvi+GRSY/UAXg0RrrPv9zKee4rAAniFCRVqKL/qK9hyC1jI+FfpRCtZ9n0LDKlabdPtY988w==</go:docsCustomData>
-</go:gDocsCustomXmlDataStorage>
-</file>
-
-<file path=customXml/item2.xml><?xml version="1.0" encoding="utf-8"?>
 <b:Sources xmlns:b="http://schemas.openxmlformats.org/officeDocument/2006/bibliography" xmlns="http://schemas.openxmlformats.org/officeDocument/2006/bibliography" SelectedStyle="\APASixthEditionOfficeOnline.xsl" StyleName="APA" Version="6">
   <b:Source>
     <b:Tag>Bla19</b:Tag>
@@ -6868,19 +6997,25 @@
 </b:Sources>
 </file>
 
+<file path=customXml/item2.xml><?xml version="1.0" encoding="utf-8"?>
+<go:gDocsCustomXmlDataStorage xmlns:go="http://customooxmlschemas.google.com/" xmlns:r="http://schemas.openxmlformats.org/officeDocument/2006/relationships">
+  <go:docsCustomData xmlns:go="http://customooxmlschemas.google.com/" roundtripDataSignature="AMtx7mjQrwK6CkHiDVslNOPaAG9thZQtbg==">AMUW2mU/kxi/wf2Fda7fmOCr7J4o7DKcgAN+8GLGXCf3smvsS09OOL6GYzfouyresgt+807yeIhZXmSGBHS+91luP/Kvi+GRSY/UAXg0RrrPv9zKee4rAAniFCRVqKL/qK9hyC1jI+FfpRCtZ9n0LDKlabdPtY988w==</go:docsCustomData>
+</go:gDocsCustomXmlDataStorage>
+</file>
+
 <file path=customXml/itemProps1.xml><?xml version="1.0" encoding="utf-8"?>
+<ds:datastoreItem xmlns:ds="http://schemas.openxmlformats.org/officeDocument/2006/customXml" ds:itemID="{C86A8920-91A9-48CA-99C5-59F458458E55}">
+  <ds:schemaRefs>
+    <ds:schemaRef ds:uri="http://schemas.openxmlformats.org/officeDocument/2006/bibliography"/>
+  </ds:schemaRefs>
+</ds:datastoreItem>
+</file>
+
+<file path=customXml/itemProps2.xml><?xml version="1.0" encoding="utf-8"?>
 <ds:datastoreItem xmlns:ds="http://schemas.openxmlformats.org/officeDocument/2006/customXml" ds:itemID="{11111111-1234-1234-1234-123412341234}">
   <ds:schemaRefs>
     <ds:schemaRef ds:uri="http://customooxmlschemas.google.com/"/>
     <ds:schemaRef ds:uri="http://schemas.openxmlformats.org/officeDocument/2006/relationships"/>
   </ds:schemaRefs>
 </ds:datastoreItem>
-</file>
-
-<file path=customXml/itemProps2.xml><?xml version="1.0" encoding="utf-8"?>
-<ds:datastoreItem xmlns:ds="http://schemas.openxmlformats.org/officeDocument/2006/customXml" ds:itemID="{C86A8920-91A9-48CA-99C5-59F458458E55}">
-  <ds:schemaRefs>
-    <ds:schemaRef ds:uri="http://schemas.openxmlformats.org/officeDocument/2006/bibliography"/>
-  </ds:schemaRefs>
-</ds:datastoreItem>
 </file>
</xml_diff>

<commit_message>
Add NaNoGenMo 2022 blog post
</commit_message>
<xml_diff>
--- a/assets/files/CV of Victor Blancada.docx
+++ b/assets/files/CV of Victor Blancada.docx
@@ -1,6 +1,6 @@
 
 <file path=word/document.xml><?xml version="1.0" encoding="utf-8"?>
-<w:document xmlns:wpc="http://schemas.microsoft.com/office/word/2010/wordprocessingCanvas" xmlns:cx="http://schemas.microsoft.com/office/drawing/2014/chartex" xmlns:cx1="http://schemas.microsoft.com/office/drawing/2015/9/8/chartex" xmlns:cx2="http://schemas.microsoft.com/office/drawing/2015/10/21/chartex" xmlns:cx3="http://schemas.microsoft.com/office/drawing/2016/5/9/chartex" xmlns:cx4="http://schemas.microsoft.com/office/drawing/2016/5/10/chartex" xmlns:cx5="http://schemas.microsoft.com/office/drawing/2016/5/11/chartex" xmlns:cx6="http://schemas.microsoft.com/office/drawing/2016/5/12/chartex" xmlns:cx7="http://schemas.microsoft.com/office/drawing/2016/5/13/chartex" xmlns:cx8="http://schemas.microsoft.com/office/drawing/2016/5/14/chartex" xmlns:mc="http://schemas.openxmlformats.org/markup-compatibility/2006" xmlns:aink="http://schemas.microsoft.com/office/drawing/2016/ink" xmlns:am3d="http://schemas.microsoft.com/office/drawing/2017/model3d" xmlns:o="urn:schemas-microsoft-com:office:office" xmlns:r="http://schemas.openxmlformats.org/officeDocument/2006/relationships" xmlns:m="http://schemas.openxmlformats.org/officeDocument/2006/math" xmlns:v="urn:schemas-microsoft-com:vml" xmlns:wp14="http://schemas.microsoft.com/office/word/2010/wordprocessingDrawing" xmlns:wp="http://schemas.openxmlformats.org/drawingml/2006/wordprocessingDrawing" xmlns:w10="urn:schemas-microsoft-com:office:word" xmlns:w="http://schemas.openxmlformats.org/wordprocessingml/2006/main" xmlns:w14="http://schemas.microsoft.com/office/word/2010/wordml" xmlns:w15="http://schemas.microsoft.com/office/word/2012/wordml" xmlns:w16cex="http://schemas.microsoft.com/office/word/2018/wordml/cex" xmlns:w16cid="http://schemas.microsoft.com/office/word/2016/wordml/cid" xmlns:w16="http://schemas.microsoft.com/office/word/2018/wordml" xmlns:w16sdtdh="http://schemas.microsoft.com/office/word/2020/wordml/sdtdatahash" xmlns:w16se="http://schemas.microsoft.com/office/word/2015/wordml/symex" xmlns:wpg="http://schemas.microsoft.com/office/word/2010/wordprocessingGroup" xmlns:wpi="http://schemas.microsoft.com/office/word/2010/wordprocessingInk" xmlns:wne="http://schemas.microsoft.com/office/word/2006/wordml" xmlns:wps="http://schemas.microsoft.com/office/word/2010/wordprocessingShape" mc:Ignorable="w14 w15 w16se w16cid w16 w16cex w16sdtdh wp14">
+<w:document xmlns:wpc="http://schemas.microsoft.com/office/word/2010/wordprocessingCanvas" xmlns:cx="http://schemas.microsoft.com/office/drawing/2014/chartex" xmlns:cx1="http://schemas.microsoft.com/office/drawing/2015/9/8/chartex" xmlns:cx2="http://schemas.microsoft.com/office/drawing/2015/10/21/chartex" xmlns:cx3="http://schemas.microsoft.com/office/drawing/2016/5/9/chartex" xmlns:cx4="http://schemas.microsoft.com/office/drawing/2016/5/10/chartex" xmlns:cx5="http://schemas.microsoft.com/office/drawing/2016/5/11/chartex" xmlns:cx6="http://schemas.microsoft.com/office/drawing/2016/5/12/chartex" xmlns:cx7="http://schemas.microsoft.com/office/drawing/2016/5/13/chartex" xmlns:cx8="http://schemas.microsoft.com/office/drawing/2016/5/14/chartex" xmlns:mc="http://schemas.openxmlformats.org/markup-compatibility/2006" xmlns:aink="http://schemas.microsoft.com/office/drawing/2016/ink" xmlns:am3d="http://schemas.microsoft.com/office/drawing/2017/model3d" xmlns:o="urn:schemas-microsoft-com:office:office" xmlns:oel="http://schemas.microsoft.com/office/2019/extlst" xmlns:r="http://schemas.openxmlformats.org/officeDocument/2006/relationships" xmlns:m="http://schemas.openxmlformats.org/officeDocument/2006/math" xmlns:v="urn:schemas-microsoft-com:vml" xmlns:wp14="http://schemas.microsoft.com/office/word/2010/wordprocessingDrawing" xmlns:wp="http://schemas.openxmlformats.org/drawingml/2006/wordprocessingDrawing" xmlns:w10="urn:schemas-microsoft-com:office:word" xmlns:w="http://schemas.openxmlformats.org/wordprocessingml/2006/main" xmlns:w14="http://schemas.microsoft.com/office/word/2010/wordml" xmlns:w15="http://schemas.microsoft.com/office/word/2012/wordml" xmlns:w16cex="http://schemas.microsoft.com/office/word/2018/wordml/cex" xmlns:w16cid="http://schemas.microsoft.com/office/word/2016/wordml/cid" xmlns:w16="http://schemas.microsoft.com/office/word/2018/wordml" xmlns:w16sdtdh="http://schemas.microsoft.com/office/word/2020/wordml/sdtdatahash" xmlns:w16se="http://schemas.microsoft.com/office/word/2015/wordml/symex" xmlns:wpg="http://schemas.microsoft.com/office/word/2010/wordprocessingGroup" xmlns:wpi="http://schemas.microsoft.com/office/word/2010/wordprocessingInk" xmlns:wne="http://schemas.microsoft.com/office/word/2006/wordml" xmlns:wps="http://schemas.microsoft.com/office/word/2010/wordprocessingShape" mc:Ignorable="w14 w15 w16se w16cid w16 w16cex w16sdtdh wp14">
   <w:body>
     <w:p>
       <w:pPr>
@@ -1105,23 +1105,7 @@
           <w:sz w:val="18"/>
           <w:szCs w:val="18"/>
         </w:rPr>
-        <w:t xml:space="preserve">Developed and deployed software applications for intelligent </w:t>
-      </w:r>
-      <w:r>
-        <w:rPr>
-          <w:color w:val="000000"/>
-          <w:sz w:val="18"/>
-          <w:szCs w:val="18"/>
-        </w:rPr>
-        <w:t>vehicle routing</w:t>
-      </w:r>
-      <w:r>
-        <w:rPr>
-          <w:color w:val="000000"/>
-          <w:sz w:val="18"/>
-          <w:szCs w:val="18"/>
-        </w:rPr>
-        <w:t xml:space="preserve"> optimization and supply chain network design. </w:t>
+        <w:t xml:space="preserve">Developed and deployed software applications for intelligent vehicle routing optimization and supply chain network design. </w:t>
       </w:r>
     </w:p>
     <w:p>
@@ -1745,7 +1729,23 @@
           <w:sz w:val="18"/>
           <w:szCs w:val="18"/>
         </w:rPr>
-        <w:t xml:space="preserve"> on premise or in the cloud using technologies such as Hadoop.</w:t>
+        <w:t xml:space="preserve"> on premise </w:t>
+      </w:r>
+      <w:r>
+        <w:rPr>
+          <w:color w:val="000000"/>
+          <w:sz w:val="18"/>
+          <w:szCs w:val="18"/>
+        </w:rPr>
+        <w:t>and</w:t>
+      </w:r>
+      <w:r>
+        <w:rPr>
+          <w:color w:val="000000"/>
+          <w:sz w:val="18"/>
+          <w:szCs w:val="18"/>
+        </w:rPr>
+        <w:t xml:space="preserve"> in the cloud using technologies such as Hadoop.</w:t>
       </w:r>
     </w:p>
     <w:p>
@@ -5095,20 +5095,6 @@
         </w:r>
       </w:hyperlink>
     </w:p>
-    <w:p>
-      <w:pPr>
-        <w:pBdr>
-          <w:top w:val="nil"/>
-          <w:left w:val="nil"/>
-          <w:bottom w:val="nil"/>
-          <w:right w:val="nil"/>
-          <w:between w:val="nil"/>
-        </w:pBdr>
-        <w:rPr>
-          <w:color w:val="000000"/>
-        </w:rPr>
-      </w:pPr>
-    </w:p>
     <w:sectPr>
       <w:pgSz w:w="12240" w:h="15840"/>
       <w:pgMar w:top="720" w:right="720" w:bottom="720" w:left="720" w:header="0" w:footer="720" w:gutter="0"/>
@@ -5120,7 +5106,7 @@
 </file>
 
 <file path=word/numbering.xml><?xml version="1.0" encoding="utf-8"?>
-<w:numbering xmlns:wpc="http://schemas.microsoft.com/office/word/2010/wordprocessingCanvas" xmlns:cx="http://schemas.microsoft.com/office/drawing/2014/chartex" xmlns:cx1="http://schemas.microsoft.com/office/drawing/2015/9/8/chartex" xmlns:cx2="http://schemas.microsoft.com/office/drawing/2015/10/21/chartex" xmlns:cx3="http://schemas.microsoft.com/office/drawing/2016/5/9/chartex" xmlns:cx4="http://schemas.microsoft.com/office/drawing/2016/5/10/chartex" xmlns:cx5="http://schemas.microsoft.com/office/drawing/2016/5/11/chartex" xmlns:cx6="http://schemas.microsoft.com/office/drawing/2016/5/12/chartex" xmlns:cx7="http://schemas.microsoft.com/office/drawing/2016/5/13/chartex" xmlns:cx8="http://schemas.microsoft.com/office/drawing/2016/5/14/chartex" xmlns:mc="http://schemas.openxmlformats.org/markup-compatibility/2006" xmlns:aink="http://schemas.microsoft.com/office/drawing/2016/ink" xmlns:am3d="http://schemas.microsoft.com/office/drawing/2017/model3d" xmlns:o="urn:schemas-microsoft-com:office:office" xmlns:r="http://schemas.openxmlformats.org/officeDocument/2006/relationships" xmlns:m="http://schemas.openxmlformats.org/officeDocument/2006/math" xmlns:v="urn:schemas-microsoft-com:vml" xmlns:wp14="http://schemas.microsoft.com/office/word/2010/wordprocessingDrawing" xmlns:wp="http://schemas.openxmlformats.org/drawingml/2006/wordprocessingDrawing" xmlns:w10="urn:schemas-microsoft-com:office:word" xmlns:w="http://schemas.openxmlformats.org/wordprocessingml/2006/main" xmlns:w14="http://schemas.microsoft.com/office/word/2010/wordml" xmlns:w15="http://schemas.microsoft.com/office/word/2012/wordml" xmlns:w16cex="http://schemas.microsoft.com/office/word/2018/wordml/cex" xmlns:w16cid="http://schemas.microsoft.com/office/word/2016/wordml/cid" xmlns:w16="http://schemas.microsoft.com/office/word/2018/wordml" xmlns:w16sdtdh="http://schemas.microsoft.com/office/word/2020/wordml/sdtdatahash" xmlns:w16se="http://schemas.microsoft.com/office/word/2015/wordml/symex" xmlns:wpg="http://schemas.microsoft.com/office/word/2010/wordprocessingGroup" xmlns:wpi="http://schemas.microsoft.com/office/word/2010/wordprocessingInk" xmlns:wne="http://schemas.microsoft.com/office/word/2006/wordml" xmlns:wps="http://schemas.microsoft.com/office/word/2010/wordprocessingShape" mc:Ignorable="w14 w15 w16se w16cid w16 w16cex w16sdtdh wp14">
+<w:numbering xmlns:wpc="http://schemas.microsoft.com/office/word/2010/wordprocessingCanvas" xmlns:cx="http://schemas.microsoft.com/office/drawing/2014/chartex" xmlns:cx1="http://schemas.microsoft.com/office/drawing/2015/9/8/chartex" xmlns:cx2="http://schemas.microsoft.com/office/drawing/2015/10/21/chartex" xmlns:cx3="http://schemas.microsoft.com/office/drawing/2016/5/9/chartex" xmlns:cx4="http://schemas.microsoft.com/office/drawing/2016/5/10/chartex" xmlns:cx5="http://schemas.microsoft.com/office/drawing/2016/5/11/chartex" xmlns:cx6="http://schemas.microsoft.com/office/drawing/2016/5/12/chartex" xmlns:cx7="http://schemas.microsoft.com/office/drawing/2016/5/13/chartex" xmlns:cx8="http://schemas.microsoft.com/office/drawing/2016/5/14/chartex" xmlns:mc="http://schemas.openxmlformats.org/markup-compatibility/2006" xmlns:aink="http://schemas.microsoft.com/office/drawing/2016/ink" xmlns:am3d="http://schemas.microsoft.com/office/drawing/2017/model3d" xmlns:o="urn:schemas-microsoft-com:office:office" xmlns:oel="http://schemas.microsoft.com/office/2019/extlst" xmlns:r="http://schemas.openxmlformats.org/officeDocument/2006/relationships" xmlns:m="http://schemas.openxmlformats.org/officeDocument/2006/math" xmlns:v="urn:schemas-microsoft-com:vml" xmlns:wp14="http://schemas.microsoft.com/office/word/2010/wordprocessingDrawing" xmlns:wp="http://schemas.openxmlformats.org/drawingml/2006/wordprocessingDrawing" xmlns:w10="urn:schemas-microsoft-com:office:word" xmlns:w="http://schemas.openxmlformats.org/wordprocessingml/2006/main" xmlns:w14="http://schemas.microsoft.com/office/word/2010/wordml" xmlns:w15="http://schemas.microsoft.com/office/word/2012/wordml" xmlns:w16cex="http://schemas.microsoft.com/office/word/2018/wordml/cex" xmlns:w16cid="http://schemas.microsoft.com/office/word/2016/wordml/cid" xmlns:w16="http://schemas.microsoft.com/office/word/2018/wordml" xmlns:w16sdtdh="http://schemas.microsoft.com/office/word/2020/wordml/sdtdatahash" xmlns:w16se="http://schemas.microsoft.com/office/word/2015/wordml/symex" xmlns:wpg="http://schemas.microsoft.com/office/word/2010/wordprocessingGroup" xmlns:wpi="http://schemas.microsoft.com/office/word/2010/wordprocessingInk" xmlns:wne="http://schemas.microsoft.com/office/word/2006/wordml" xmlns:wps="http://schemas.microsoft.com/office/word/2010/wordprocessingShape" mc:Ignorable="w14 w15 w16se w16cid w16 w16cex w16sdtdh wp14">
   <w:abstractNum w:abstractNumId="0" w15:restartNumberingAfterBreak="0">
     <w:nsid w:val="000B5DC0"/>
     <w:multiLevelType w:val="multilevel"/>
@@ -5915,25 +5901,25 @@
       </w:rPr>
     </w:lvl>
   </w:abstractNum>
-  <w:num w:numId="1">
+  <w:num w:numId="1" w16cid:durableId="714695997">
     <w:abstractNumId w:val="0"/>
   </w:num>
-  <w:num w:numId="2">
+  <w:num w:numId="2" w16cid:durableId="1013802406">
     <w:abstractNumId w:val="6"/>
   </w:num>
-  <w:num w:numId="3">
+  <w:num w:numId="3" w16cid:durableId="2028557270">
     <w:abstractNumId w:val="3"/>
   </w:num>
-  <w:num w:numId="4">
+  <w:num w:numId="4" w16cid:durableId="125048366">
     <w:abstractNumId w:val="5"/>
   </w:num>
-  <w:num w:numId="5">
+  <w:num w:numId="5" w16cid:durableId="938174098">
     <w:abstractNumId w:val="1"/>
   </w:num>
-  <w:num w:numId="6">
+  <w:num w:numId="6" w16cid:durableId="1399128797">
     <w:abstractNumId w:val="4"/>
   </w:num>
-  <w:num w:numId="7">
+  <w:num w:numId="7" w16cid:durableId="1919318474">
     <w:abstractNumId w:val="2"/>
   </w:num>
 </w:numbering>
@@ -6928,6 +6914,12 @@
 </file>
 
 <file path=customXml/item1.xml><?xml version="1.0" encoding="utf-8"?>
+<go:gDocsCustomXmlDataStorage xmlns:go="http://customooxmlschemas.google.com/" xmlns:r="http://schemas.openxmlformats.org/officeDocument/2006/relationships">
+  <go:docsCustomData xmlns:go="http://customooxmlschemas.google.com/" roundtripDataSignature="AMtx7mjQrwK6CkHiDVslNOPaAG9thZQtbg==">AMUW2mU/kxi/wf2Fda7fmOCr7J4o7DKcgAN+8GLGXCf3smvsS09OOL6GYzfouyresgt+807yeIhZXmSGBHS+91luP/Kvi+GRSY/UAXg0RrrPv9zKee4rAAniFCRVqKL/qK9hyC1jI+FfpRCtZ9n0LDKlabdPtY988w==</go:docsCustomData>
+</go:gDocsCustomXmlDataStorage>
+</file>
+
+<file path=customXml/item2.xml><?xml version="1.0" encoding="utf-8"?>
 <b:Sources xmlns:b="http://schemas.openxmlformats.org/officeDocument/2006/bibliography" xmlns="http://schemas.openxmlformats.org/officeDocument/2006/bibliography" SelectedStyle="\APASixthEditionOfficeOnline.xsl" StyleName="APA" Version="6">
   <b:Source>
     <b:Tag>Bla19</b:Tag>
@@ -6953,25 +6945,19 @@
 </b:Sources>
 </file>
 
-<file path=customXml/item2.xml><?xml version="1.0" encoding="utf-8"?>
-<go:gDocsCustomXmlDataStorage xmlns:go="http://customooxmlschemas.google.com/" xmlns:r="http://schemas.openxmlformats.org/officeDocument/2006/relationships">
-  <go:docsCustomData xmlns:go="http://customooxmlschemas.google.com/" roundtripDataSignature="AMtx7mjQrwK6CkHiDVslNOPaAG9thZQtbg==">AMUW2mU/kxi/wf2Fda7fmOCr7J4o7DKcgAN+8GLGXCf3smvsS09OOL6GYzfouyresgt+807yeIhZXmSGBHS+91luP/Kvi+GRSY/UAXg0RrrPv9zKee4rAAniFCRVqKL/qK9hyC1jI+FfpRCtZ9n0LDKlabdPtY988w==</go:docsCustomData>
-</go:gDocsCustomXmlDataStorage>
-</file>
-
 <file path=customXml/itemProps1.xml><?xml version="1.0" encoding="utf-8"?>
-<ds:datastoreItem xmlns:ds="http://schemas.openxmlformats.org/officeDocument/2006/customXml" ds:itemID="{C86A8920-91A9-48CA-99C5-59F458458E55}">
-  <ds:schemaRefs>
-    <ds:schemaRef ds:uri="http://schemas.openxmlformats.org/officeDocument/2006/bibliography"/>
-  </ds:schemaRefs>
-</ds:datastoreItem>
-</file>
-
-<file path=customXml/itemProps2.xml><?xml version="1.0" encoding="utf-8"?>
 <ds:datastoreItem xmlns:ds="http://schemas.openxmlformats.org/officeDocument/2006/customXml" ds:itemID="{11111111-1234-1234-1234-123412341234}">
   <ds:schemaRefs>
     <ds:schemaRef ds:uri="http://customooxmlschemas.google.com/"/>
     <ds:schemaRef ds:uri="http://schemas.openxmlformats.org/officeDocument/2006/relationships"/>
   </ds:schemaRefs>
 </ds:datastoreItem>
+</file>
+
+<file path=customXml/itemProps2.xml><?xml version="1.0" encoding="utf-8"?>
+<ds:datastoreItem xmlns:ds="http://schemas.openxmlformats.org/officeDocument/2006/customXml" ds:itemID="{C86A8920-91A9-48CA-99C5-59F458458E55}">
+  <ds:schemaRefs>
+    <ds:schemaRef ds:uri="http://schemas.openxmlformats.org/officeDocument/2006/bibliography"/>
+  </ds:schemaRefs>
+</ds:datastoreItem>
 </file>
</xml_diff>

<commit_message>
Reset and add Maersk experience
</commit_message>
<xml_diff>
--- a/assets/files/CV of Victor Blancada.docx
+++ b/assets/files/CV of Victor Blancada.docx
@@ -58,6 +58,14 @@
           <w:u w:val="single"/>
         </w:rPr>
         <w:instrText xml:space="preserve"> HYPERLINK "mailto:naturalproblemsolver@googlemail.com" </w:instrText>
+      </w:r>
+      <w:r>
+        <w:rPr>
+          <w:color w:val="000000"/>
+          <w:sz w:val="18"/>
+          <w:szCs w:val="18"/>
+          <w:u w:val="single"/>
+        </w:rPr>
       </w:r>
       <w:r>
         <w:rPr>
@@ -969,7 +977,47 @@
           <w:sz w:val="24"/>
           <w:szCs w:val="24"/>
         </w:rPr>
-        <w:t xml:space="preserve">LF Logistics </w:t>
+        <w:t>Maersk</w:t>
+      </w:r>
+      <w:r>
+        <w:rPr>
+          <w:b/>
+          <w:sz w:val="24"/>
+          <w:szCs w:val="24"/>
+        </w:rPr>
+        <w:t xml:space="preserve"> Contract</w:t>
+      </w:r>
+      <w:r>
+        <w:rPr>
+          <w:b/>
+          <w:sz w:val="24"/>
+          <w:szCs w:val="24"/>
+        </w:rPr>
+        <w:t xml:space="preserve"> </w:t>
+      </w:r>
+      <w:r>
+        <w:rPr>
+          <w:b/>
+          <w:sz w:val="24"/>
+          <w:szCs w:val="24"/>
+        </w:rPr>
+        <w:t>Logistics</w:t>
+      </w:r>
+      <w:r>
+        <w:rPr>
+          <w:b/>
+          <w:sz w:val="24"/>
+          <w:szCs w:val="24"/>
+        </w:rPr>
+        <w:t xml:space="preserve"> (formerly LF Logistics)</w:t>
+      </w:r>
+      <w:r>
+        <w:rPr>
+          <w:b/>
+          <w:sz w:val="24"/>
+          <w:szCs w:val="24"/>
+        </w:rPr>
+        <w:t xml:space="preserve"> </w:t>
       </w:r>
       <w:r>
         <w:rPr>
@@ -1133,25 +1181,7 @@
           <w:sz w:val="18"/>
           <w:szCs w:val="18"/>
         </w:rPr>
-        <w:t xml:space="preserve">Streamlined the machine learning application development and deployment process from two months to two weeks by implementing </w:t>
-      </w:r>
-      <w:proofErr w:type="spellStart"/>
-      <w:r>
-        <w:rPr>
-          <w:color w:val="000000"/>
-          <w:sz w:val="18"/>
-          <w:szCs w:val="18"/>
-        </w:rPr>
-        <w:t>MLOps</w:t>
-      </w:r>
-      <w:proofErr w:type="spellEnd"/>
-      <w:r>
-        <w:rPr>
-          <w:color w:val="000000"/>
-          <w:sz w:val="18"/>
-          <w:szCs w:val="18"/>
-        </w:rPr>
-        <w:t xml:space="preserve"> best practices and automating </w:t>
+        <w:t xml:space="preserve">Streamlined the machine learning application development and deployment process from two months to two weeks by implementing MLOps best practices and automating </w:t>
       </w:r>
       <w:r>
         <w:rPr>
@@ -1343,23 +1373,7 @@
           <w:sz w:val="18"/>
           <w:szCs w:val="18"/>
         </w:rPr>
-        <w:t xml:space="preserve">Built and deployed real-time interactive dashboards for use across LF Logistics such as DC (distribution center) inventory management systems and labor management systems using tools such as </w:t>
-      </w:r>
-      <w:proofErr w:type="spellStart"/>
-      <w:r>
-        <w:rPr>
-          <w:sz w:val="18"/>
-          <w:szCs w:val="18"/>
-        </w:rPr>
-        <w:t>Plotly</w:t>
-      </w:r>
-      <w:proofErr w:type="spellEnd"/>
-      <w:r>
-        <w:rPr>
-          <w:sz w:val="18"/>
-          <w:szCs w:val="18"/>
-        </w:rPr>
-        <w:t xml:space="preserve"> Dash, Tableau, Google Data Studio.</w:t>
+        <w:t>Built and deployed real-time interactive dashboards for use across LF Logistics such as DC (distribution center) inventory management systems and labor management systems using tools such as Plotly Dash, Tableau, Google Data Studio.</w:t>
       </w:r>
     </w:p>
     <w:p>
@@ -1379,23 +1393,7 @@
           <w:sz w:val="18"/>
           <w:szCs w:val="18"/>
         </w:rPr>
-        <w:t xml:space="preserve">Integrated Python forecasting models to Tableau Server using </w:t>
-      </w:r>
-      <w:proofErr w:type="spellStart"/>
-      <w:r>
-        <w:rPr>
-          <w:sz w:val="18"/>
-          <w:szCs w:val="18"/>
-        </w:rPr>
-        <w:t>TabPy</w:t>
-      </w:r>
-      <w:proofErr w:type="spellEnd"/>
-      <w:r>
-        <w:rPr>
-          <w:sz w:val="18"/>
-          <w:szCs w:val="18"/>
-        </w:rPr>
-        <w:t>.</w:t>
+        <w:t>Integrated Python forecasting models to Tableau Server using TabPy.</w:t>
       </w:r>
     </w:p>
     <w:p>
@@ -1456,6 +1454,15 @@
         </w:rPr>
         <w:t>Data Science &amp; Analytics Lead</w:t>
       </w:r>
+      <w:r>
+        <w:rPr>
+          <w:b/>
+          <w:color w:val="000000"/>
+          <w:sz w:val="28"/>
+          <w:szCs w:val="28"/>
+        </w:rPr>
+        <w:t xml:space="preserve"> – Hong Kong &amp; Greater China</w:t>
+      </w:r>
     </w:p>
     <w:p>
       <w:pPr>
@@ -1530,7 +1537,39 @@
           <w:sz w:val="18"/>
           <w:szCs w:val="18"/>
         </w:rPr>
-        <w:t>Managed the data team to partner with clients, collect requirements, define strategy, and deliver robust analytics solutions.</w:t>
+        <w:t>Managed the data</w:t>
+      </w:r>
+      <w:r>
+        <w:rPr>
+          <w:color w:val="000000"/>
+          <w:sz w:val="18"/>
+          <w:szCs w:val="18"/>
+        </w:rPr>
+        <w:t xml:space="preserve"> science, data analytics, data engineering, and data strategy</w:t>
+      </w:r>
+      <w:r>
+        <w:rPr>
+          <w:color w:val="000000"/>
+          <w:sz w:val="18"/>
+          <w:szCs w:val="18"/>
+        </w:rPr>
+        <w:t xml:space="preserve"> team</w:t>
+      </w:r>
+      <w:r>
+        <w:rPr>
+          <w:color w:val="000000"/>
+          <w:sz w:val="18"/>
+          <w:szCs w:val="18"/>
+        </w:rPr>
+        <w:t>s</w:t>
+      </w:r>
+      <w:r>
+        <w:rPr>
+          <w:color w:val="000000"/>
+          <w:sz w:val="18"/>
+          <w:szCs w:val="18"/>
+        </w:rPr>
+        <w:t xml:space="preserve"> to partner with clients, collect requirements, define strategy, and deliver robust analytics solutions.</w:t>
       </w:r>
     </w:p>
     <w:p>
@@ -1565,42 +1604,53 @@
           <w:sz w:val="18"/>
           <w:szCs w:val="18"/>
         </w:rPr>
-        <w:t xml:space="preserve"> complex data analysis and insight across multiple client engagements while building the analytics proposition of Publicis for Hong Kong and Macau.</w:t>
-      </w:r>
-    </w:p>
-    <w:p>
-      <w:pPr>
+        <w:t xml:space="preserve"> complex data analysis and insight across multiple client engagements while building the analytics proposition of Publicis</w:t>
+      </w:r>
+      <w:r>
+        <w:rPr>
+          <w:color w:val="000000"/>
+          <w:sz w:val="18"/>
+          <w:szCs w:val="18"/>
+        </w:rPr>
+        <w:t xml:space="preserve"> Groupe and its agencies</w:t>
+      </w:r>
+      <w:r>
+        <w:rPr>
+          <w:color w:val="000000"/>
+          <w:sz w:val="18"/>
+          <w:szCs w:val="18"/>
+        </w:rPr>
+        <w:t xml:space="preserve"> for Hong Kong and Macau.</w:t>
+      </w:r>
+    </w:p>
+    <w:p>
+      <w:pPr>
+        <w:pStyle w:val="ListParagraph"/>
         <w:numPr>
           <w:ilvl w:val="0"/>
           <w:numId w:val="6"/>
         </w:numPr>
-        <w:pBdr>
-          <w:top w:val="nil"/>
-          <w:left w:val="nil"/>
-          <w:bottom w:val="nil"/>
-          <w:right w:val="nil"/>
-          <w:between w:val="nil"/>
-        </w:pBdr>
-        <w:rPr>
-          <w:color w:val="000000"/>
-          <w:sz w:val="18"/>
-          <w:szCs w:val="18"/>
-        </w:rPr>
-      </w:pPr>
-      <w:r>
-        <w:rPr>
-          <w:sz w:val="18"/>
-          <w:szCs w:val="18"/>
-        </w:rPr>
-        <w:t>Led</w:t>
-      </w:r>
-      <w:r>
-        <w:rPr>
-          <w:color w:val="000000"/>
-          <w:sz w:val="18"/>
-          <w:szCs w:val="18"/>
-        </w:rPr>
-        <w:t xml:space="preserve"> client engagements and internal cross-functional teams from a strategic and technical perspective.</w:t>
+        <w:rPr>
+          <w:color w:val="000000"/>
+          <w:sz w:val="18"/>
+          <w:szCs w:val="18"/>
+        </w:rPr>
+      </w:pPr>
+      <w:r>
+        <w:rPr>
+          <w:color w:val="000000"/>
+          <w:sz w:val="18"/>
+          <w:szCs w:val="18"/>
+        </w:rPr>
+        <w:t xml:space="preserve">Improved </w:t>
+      </w:r>
+      <w:r>
+        <w:rPr>
+          <w:color w:val="000000"/>
+          <w:sz w:val="18"/>
+          <w:szCs w:val="18"/>
+        </w:rPr>
+        <w:t>user interactions in a chat bot app for a multinational insurance company using insights from natural language processing, resulting in an active user count increase of 73%.</w:t>
       </w:r>
     </w:p>
     <w:p>
@@ -1624,11 +1674,18 @@
       </w:pPr>
       <w:r>
         <w:rPr>
-          <w:color w:val="000000"/>
-          <w:sz w:val="18"/>
-          <w:szCs w:val="18"/>
-        </w:rPr>
-        <w:t>Identified new business development opportunities and established relationships with prospective clients, playing an active role in new client acquisition and new business pitches.</w:t>
+          <w:sz w:val="18"/>
+          <w:szCs w:val="18"/>
+        </w:rPr>
+        <w:t>Led</w:t>
+      </w:r>
+      <w:r>
+        <w:rPr>
+          <w:color w:val="000000"/>
+          <w:sz w:val="18"/>
+          <w:szCs w:val="18"/>
+        </w:rPr>
+        <w:t xml:space="preserve"> client engagements and internal cross-functional teams from a strategic and technical perspective.</w:t>
       </w:r>
     </w:p>
     <w:p>
@@ -1656,22 +1713,7 @@
           <w:sz w:val="18"/>
           <w:szCs w:val="18"/>
         </w:rPr>
-        <w:t>Leverage</w:t>
-      </w:r>
-      <w:r>
-        <w:rPr>
-          <w:sz w:val="18"/>
-          <w:szCs w:val="18"/>
-        </w:rPr>
-        <w:t>d data</w:t>
-      </w:r>
-      <w:r>
-        <w:rPr>
-          <w:color w:val="000000"/>
-          <w:sz w:val="18"/>
-          <w:szCs w:val="18"/>
-        </w:rPr>
-        <w:t xml:space="preserve"> using statistical models and machine learning techniques to lay the strategy foundation for clients that are evolving their data-driven marketing capabilities.</w:t>
+        <w:t>Identified new business development opportunities and established relationships with prospective clients, playing an active role in new client acquisition and new business pitches.</w:t>
       </w:r>
     </w:p>
     <w:p>
@@ -1699,53 +1741,22 @@
           <w:sz w:val="18"/>
           <w:szCs w:val="18"/>
         </w:rPr>
-        <w:t xml:space="preserve">Designed and </w:t>
-      </w:r>
-      <w:r>
-        <w:rPr>
-          <w:sz w:val="18"/>
-          <w:szCs w:val="18"/>
-        </w:rPr>
-        <w:t>implemented</w:t>
-      </w:r>
-      <w:r>
-        <w:rPr>
-          <w:color w:val="000000"/>
-          <w:sz w:val="18"/>
-          <w:szCs w:val="18"/>
-        </w:rPr>
-        <w:t xml:space="preserve"> big data solutions </w:t>
-      </w:r>
-      <w:r>
-        <w:rPr>
-          <w:sz w:val="18"/>
-          <w:szCs w:val="18"/>
-        </w:rPr>
-        <w:t>both</w:t>
-      </w:r>
-      <w:r>
-        <w:rPr>
-          <w:color w:val="000000"/>
-          <w:sz w:val="18"/>
-          <w:szCs w:val="18"/>
-        </w:rPr>
-        <w:t xml:space="preserve"> on premise </w:t>
-      </w:r>
-      <w:r>
-        <w:rPr>
-          <w:color w:val="000000"/>
-          <w:sz w:val="18"/>
-          <w:szCs w:val="18"/>
-        </w:rPr>
-        <w:t>and</w:t>
-      </w:r>
-      <w:r>
-        <w:rPr>
-          <w:color w:val="000000"/>
-          <w:sz w:val="18"/>
-          <w:szCs w:val="18"/>
-        </w:rPr>
-        <w:t xml:space="preserve"> in the cloud using technologies such as Hadoop.</w:t>
+        <w:t>Leverage</w:t>
+      </w:r>
+      <w:r>
+        <w:rPr>
+          <w:sz w:val="18"/>
+          <w:szCs w:val="18"/>
+        </w:rPr>
+        <w:t>d data</w:t>
+      </w:r>
+      <w:r>
+        <w:rPr>
+          <w:color w:val="000000"/>
+          <w:sz w:val="18"/>
+          <w:szCs w:val="18"/>
+        </w:rPr>
+        <w:t xml:space="preserve"> using statistical models and machine learning techniques to lay the strategy foundation for clients that are evolving their data-driven marketing capabilities.</w:t>
       </w:r>
     </w:p>
     <w:p>
@@ -1773,7 +1784,69 @@
           <w:sz w:val="18"/>
           <w:szCs w:val="18"/>
         </w:rPr>
-        <w:t>Developed interactive data visualizations using modern methods and systems.</w:t>
+        <w:t xml:space="preserve">Designed and </w:t>
+      </w:r>
+      <w:r>
+        <w:rPr>
+          <w:sz w:val="18"/>
+          <w:szCs w:val="18"/>
+        </w:rPr>
+        <w:t>implemented</w:t>
+      </w:r>
+      <w:r>
+        <w:rPr>
+          <w:color w:val="000000"/>
+          <w:sz w:val="18"/>
+          <w:szCs w:val="18"/>
+        </w:rPr>
+        <w:t xml:space="preserve"> big data solutions </w:t>
+      </w:r>
+      <w:r>
+        <w:rPr>
+          <w:sz w:val="18"/>
+          <w:szCs w:val="18"/>
+        </w:rPr>
+        <w:t>both</w:t>
+      </w:r>
+      <w:r>
+        <w:rPr>
+          <w:color w:val="000000"/>
+          <w:sz w:val="18"/>
+          <w:szCs w:val="18"/>
+        </w:rPr>
+        <w:t xml:space="preserve"> on premise </w:t>
+      </w:r>
+      <w:r>
+        <w:rPr>
+          <w:color w:val="000000"/>
+          <w:sz w:val="18"/>
+          <w:szCs w:val="18"/>
+        </w:rPr>
+        <w:t>and</w:t>
+      </w:r>
+      <w:r>
+        <w:rPr>
+          <w:color w:val="000000"/>
+          <w:sz w:val="18"/>
+          <w:szCs w:val="18"/>
+        </w:rPr>
+        <w:t xml:space="preserve"> in the cloud using technologies such as Hadoop</w:t>
+      </w:r>
+      <w:r>
+        <w:rPr>
+          <w:color w:val="000000"/>
+          <w:sz w:val="18"/>
+          <w:szCs w:val="18"/>
+        </w:rPr>
+        <w:t xml:space="preserve"> and Salesforce</w:t>
+      </w:r>
+      <w:r>
+        <w:rPr>
+          <w:color w:val="000000"/>
+          <w:sz w:val="18"/>
+          <w:szCs w:val="18"/>
+        </w:rPr>
+        <w:t>.</w:t>
       </w:r>
     </w:p>
     <w:p>
@@ -1801,7 +1874,23 @@
           <w:sz w:val="18"/>
           <w:szCs w:val="18"/>
         </w:rPr>
-        <w:t>Engineered and deployed digital analytics solutions to collect and manage user data from online platforms.</w:t>
+        <w:t>Developed interactive data visualizations using modern methods and systems</w:t>
+      </w:r>
+      <w:r>
+        <w:rPr>
+          <w:color w:val="000000"/>
+          <w:sz w:val="18"/>
+          <w:szCs w:val="18"/>
+        </w:rPr>
+        <w:t xml:space="preserve"> such as Tableau and D3.js web apps</w:t>
+      </w:r>
+      <w:r>
+        <w:rPr>
+          <w:color w:val="000000"/>
+          <w:sz w:val="18"/>
+          <w:szCs w:val="18"/>
+        </w:rPr>
+        <w:t>.</w:t>
       </w:r>
     </w:p>
     <w:p>
@@ -1829,22 +1918,7 @@
           <w:sz w:val="18"/>
           <w:szCs w:val="18"/>
         </w:rPr>
-        <w:t>Use</w:t>
-      </w:r>
-      <w:r>
-        <w:rPr>
-          <w:sz w:val="18"/>
-          <w:szCs w:val="18"/>
-        </w:rPr>
-        <w:t>d advanced</w:t>
-      </w:r>
-      <w:r>
-        <w:rPr>
-          <w:color w:val="000000"/>
-          <w:sz w:val="18"/>
-          <w:szCs w:val="18"/>
-        </w:rPr>
-        <w:t xml:space="preserve"> data analysis to optimize client digital platforms such as websites and apps. </w:t>
+        <w:t>Engineered and deployed digital analytics solutions to collect and manage user data from online platforms.</w:t>
       </w:r>
     </w:p>
     <w:p>
@@ -1872,25 +1946,78 @@
           <w:sz w:val="18"/>
           <w:szCs w:val="18"/>
         </w:rPr>
-        <w:t>Partnered with the strategy department to introduce Publicis ‘</w:t>
-      </w:r>
-      <w:proofErr w:type="spellStart"/>
-      <w:r>
-        <w:rPr>
-          <w:color w:val="000000"/>
-          <w:sz w:val="18"/>
-          <w:szCs w:val="18"/>
-        </w:rPr>
-        <w:t>Newsdesk</w:t>
-      </w:r>
-      <w:proofErr w:type="spellEnd"/>
-      <w:r>
-        <w:rPr>
-          <w:color w:val="000000"/>
-          <w:sz w:val="18"/>
-          <w:szCs w:val="18"/>
-        </w:rPr>
-        <w:t>’ (a real-time, data-driven marketing platform) across accounts.</w:t>
+        <w:t>Use</w:t>
+      </w:r>
+      <w:r>
+        <w:rPr>
+          <w:sz w:val="18"/>
+          <w:szCs w:val="18"/>
+        </w:rPr>
+        <w:t>d advanced</w:t>
+      </w:r>
+      <w:r>
+        <w:rPr>
+          <w:color w:val="000000"/>
+          <w:sz w:val="18"/>
+          <w:szCs w:val="18"/>
+        </w:rPr>
+        <w:t xml:space="preserve"> data analysis to optimize client digital platforms such as websites and apps. </w:t>
+      </w:r>
+    </w:p>
+    <w:p>
+      <w:pPr>
+        <w:numPr>
+          <w:ilvl w:val="0"/>
+          <w:numId w:val="6"/>
+        </w:numPr>
+        <w:pBdr>
+          <w:top w:val="nil"/>
+          <w:left w:val="nil"/>
+          <w:bottom w:val="nil"/>
+          <w:right w:val="nil"/>
+          <w:between w:val="nil"/>
+        </w:pBdr>
+        <w:rPr>
+          <w:color w:val="000000"/>
+          <w:sz w:val="18"/>
+          <w:szCs w:val="18"/>
+        </w:rPr>
+      </w:pPr>
+      <w:r>
+        <w:rPr>
+          <w:color w:val="000000"/>
+          <w:sz w:val="18"/>
+          <w:szCs w:val="18"/>
+        </w:rPr>
+        <w:t>Partnered with the strategy department to introduce Publicis ‘Newsdesk’ (a real-time, data-driven marketing platform) across accounts.</w:t>
+      </w:r>
+    </w:p>
+    <w:p>
+      <w:pPr>
+        <w:numPr>
+          <w:ilvl w:val="0"/>
+          <w:numId w:val="6"/>
+        </w:numPr>
+        <w:pBdr>
+          <w:top w:val="nil"/>
+          <w:left w:val="nil"/>
+          <w:bottom w:val="nil"/>
+          <w:right w:val="nil"/>
+          <w:between w:val="nil"/>
+        </w:pBdr>
+        <w:rPr>
+          <w:color w:val="000000"/>
+          <w:sz w:val="18"/>
+          <w:szCs w:val="18"/>
+        </w:rPr>
+      </w:pPr>
+      <w:r>
+        <w:rPr>
+          <w:color w:val="000000"/>
+          <w:sz w:val="18"/>
+          <w:szCs w:val="18"/>
+        </w:rPr>
+        <w:t>Worked with clients and third-party vendors to implement marketing technology solutions such as customer data platforms (CDP), data management platforms (DMP), and marketing automation software.</w:t>
       </w:r>
     </w:p>
     <w:p>
@@ -1933,111 +2060,6 @@
           <w:between w:val="nil"/>
         </w:pBdr>
         <w:rPr>
-          <w:sz w:val="20"/>
-          <w:szCs w:val="20"/>
-        </w:rPr>
-      </w:pPr>
-    </w:p>
-    <w:p>
-      <w:pPr>
-        <w:pBdr>
-          <w:top w:val="nil"/>
-          <w:left w:val="nil"/>
-          <w:bottom w:val="nil"/>
-          <w:right w:val="nil"/>
-          <w:between w:val="nil"/>
-        </w:pBdr>
-        <w:rPr>
-          <w:sz w:val="20"/>
-          <w:szCs w:val="20"/>
-        </w:rPr>
-      </w:pPr>
-    </w:p>
-    <w:p>
-      <w:pPr>
-        <w:pBdr>
-          <w:top w:val="nil"/>
-          <w:left w:val="nil"/>
-          <w:bottom w:val="nil"/>
-          <w:right w:val="nil"/>
-          <w:between w:val="nil"/>
-        </w:pBdr>
-        <w:rPr>
-          <w:sz w:val="20"/>
-          <w:szCs w:val="20"/>
-        </w:rPr>
-      </w:pPr>
-    </w:p>
-    <w:p>
-      <w:pPr>
-        <w:pBdr>
-          <w:top w:val="nil"/>
-          <w:left w:val="nil"/>
-          <w:bottom w:val="nil"/>
-          <w:right w:val="nil"/>
-          <w:between w:val="nil"/>
-        </w:pBdr>
-        <w:rPr>
-          <w:sz w:val="20"/>
-          <w:szCs w:val="20"/>
-        </w:rPr>
-      </w:pPr>
-    </w:p>
-    <w:p>
-      <w:pPr>
-        <w:pBdr>
-          <w:top w:val="nil"/>
-          <w:left w:val="nil"/>
-          <w:bottom w:val="nil"/>
-          <w:right w:val="nil"/>
-          <w:between w:val="nil"/>
-        </w:pBdr>
-        <w:rPr>
-          <w:sz w:val="20"/>
-          <w:szCs w:val="20"/>
-        </w:rPr>
-      </w:pPr>
-    </w:p>
-    <w:p>
-      <w:pPr>
-        <w:pBdr>
-          <w:top w:val="nil"/>
-          <w:left w:val="nil"/>
-          <w:bottom w:val="nil"/>
-          <w:right w:val="nil"/>
-          <w:between w:val="nil"/>
-        </w:pBdr>
-        <w:rPr>
-          <w:sz w:val="20"/>
-          <w:szCs w:val="20"/>
-        </w:rPr>
-      </w:pPr>
-    </w:p>
-    <w:p>
-      <w:pPr>
-        <w:pBdr>
-          <w:top w:val="nil"/>
-          <w:left w:val="nil"/>
-          <w:bottom w:val="nil"/>
-          <w:right w:val="nil"/>
-          <w:between w:val="nil"/>
-        </w:pBdr>
-        <w:rPr>
-          <w:sz w:val="20"/>
-          <w:szCs w:val="20"/>
-        </w:rPr>
-      </w:pPr>
-    </w:p>
-    <w:p>
-      <w:pPr>
-        <w:pBdr>
-          <w:top w:val="nil"/>
-          <w:left w:val="nil"/>
-          <w:bottom w:val="nil"/>
-          <w:right w:val="nil"/>
-          <w:between w:val="nil"/>
-        </w:pBdr>
-        <w:rPr>
           <w:b/>
           <w:color w:val="000000"/>
           <w:sz w:val="28"/>
@@ -2051,6 +2073,7 @@
           <w:sz w:val="28"/>
           <w:szCs w:val="28"/>
         </w:rPr>
+        <w:lastRenderedPageBreak/>
         <w:t>Analytics Technology Manager – Asia-Pacific</w:t>
       </w:r>
     </w:p>
@@ -2077,27 +2100,7 @@
           <w:sz w:val="24"/>
           <w:szCs w:val="24"/>
         </w:rPr>
-        <w:t xml:space="preserve">IPG </w:t>
-      </w:r>
-      <w:proofErr w:type="spellStart"/>
-      <w:r>
-        <w:rPr>
-          <w:b/>
-          <w:color w:val="000000"/>
-          <w:sz w:val="24"/>
-          <w:szCs w:val="24"/>
-        </w:rPr>
-        <w:t>Mediabrands</w:t>
-      </w:r>
-      <w:proofErr w:type="spellEnd"/>
-      <w:r>
-        <w:rPr>
-          <w:b/>
-          <w:color w:val="000000"/>
-          <w:sz w:val="24"/>
-          <w:szCs w:val="24"/>
-        </w:rPr>
-        <w:t xml:space="preserve"> (</w:t>
+        <w:t>IPG Mediabrands (</w:t>
       </w:r>
       <w:r>
         <w:rPr>
@@ -2202,19 +2205,20 @@
           <w:right w:val="nil"/>
           <w:between w:val="nil"/>
         </w:pBdr>
-        <w:rPr>
-          <w:color w:val="000000"/>
-          <w:sz w:val="18"/>
-          <w:szCs w:val="18"/>
-        </w:rPr>
-      </w:pPr>
-      <w:r>
-        <w:rPr>
-          <w:color w:val="000000"/>
-          <w:sz w:val="18"/>
-          <w:szCs w:val="18"/>
-        </w:rPr>
-        <w:t>Led a team of analysts to deliver analytic responses to client strategic issues on such topics as media/marketing mix modeling, customer acquisition, cross-channel attribution, and strategic budgeting decisions, among others.</w:t>
+        <w:jc w:val="both"/>
+        <w:rPr>
+          <w:color w:val="000000"/>
+          <w:sz w:val="18"/>
+          <w:szCs w:val="18"/>
+        </w:rPr>
+      </w:pPr>
+      <w:r>
+        <w:rPr>
+          <w:color w:val="000000"/>
+          <w:sz w:val="18"/>
+          <w:szCs w:val="18"/>
+        </w:rPr>
+        <w:t>Generated client sales lift of up to 13% by creating a large-scale media portfolio optimization program that was used across the Asia Pacific. The algorithm used was custom-built to accommodate large and complex problems such as multiple year cross-market and cross-portfolio optimization of media assets at a weekly level.</w:t>
       </w:r>
     </w:p>
     <w:p>
@@ -2242,7 +2246,7 @@
           <w:sz w:val="18"/>
           <w:szCs w:val="18"/>
         </w:rPr>
-        <w:t>Oversaw end-to-end management of performance analytics solutions, i.e., managing data gathering and ETL, creating analysis files, building models, running optimizations, writing presentations, and pitching to clients.</w:t>
+        <w:t>Led a team of analysts to deliver analytic responses to client strategic issues on such topics as media/marketing mix modeling, customer acquisition, cross-channel attribution, and strategic budgeting decisions, among others.</w:t>
       </w:r>
     </w:p>
     <w:p>
@@ -2270,7 +2274,7 @@
           <w:sz w:val="18"/>
           <w:szCs w:val="18"/>
         </w:rPr>
-        <w:t>Engaged clients and stakeholders to transform data into economic insights through statistical modeling and drive strategic thinking into actionable solutions for increased ROI.</w:t>
+        <w:t>Oversaw end-to-end management of performance analytics solutions, i.e., managing data gathering and ETL, creating analysis files, building models, running optimizations, writing presentations, and pitching to clients.</w:t>
       </w:r>
     </w:p>
     <w:p>
@@ -2298,7 +2302,7 @@
           <w:sz w:val="18"/>
           <w:szCs w:val="18"/>
         </w:rPr>
-        <w:t>Acted as a key interface for clients and worked closely with account management and marketing professionals to provide ongoing analytics support and ensure projects are aligned with client business goals and strategy.</w:t>
+        <w:t>Engaged clients and stakeholders to transform data into economic insights through statistical modeling and drive strategic thinking into actionable solutions for increased ROI.</w:t>
       </w:r>
     </w:p>
     <w:p>
@@ -2326,6 +2330,34 @@
           <w:sz w:val="18"/>
           <w:szCs w:val="18"/>
         </w:rPr>
+        <w:t>Acted as a key interface for clients and worked closely with account management and marketing professionals to provide ongoing analytics support and ensure projects are aligned with client business goals and strategy.</w:t>
+      </w:r>
+    </w:p>
+    <w:p>
+      <w:pPr>
+        <w:numPr>
+          <w:ilvl w:val="0"/>
+          <w:numId w:val="7"/>
+        </w:numPr>
+        <w:pBdr>
+          <w:top w:val="nil"/>
+          <w:left w:val="nil"/>
+          <w:bottom w:val="nil"/>
+          <w:right w:val="nil"/>
+          <w:between w:val="nil"/>
+        </w:pBdr>
+        <w:rPr>
+          <w:color w:val="000000"/>
+          <w:sz w:val="18"/>
+          <w:szCs w:val="18"/>
+        </w:rPr>
+      </w:pPr>
+      <w:r>
+        <w:rPr>
+          <w:color w:val="000000"/>
+          <w:sz w:val="18"/>
+          <w:szCs w:val="18"/>
+        </w:rPr>
         <w:t xml:space="preserve">Served as subject matter expert on advanced analytics techniques, e.g., nonlinear optimization, multivariate regression analysis, predictive modeling, logistic regression, factor analysis, sales forecasting, response prediction, advertising effectiveness, consumer profiling, market mix and ROI measurement. </w:t>
       </w:r>
     </w:p>
@@ -2392,7 +2424,25 @@
           <w:sz w:val="24"/>
           <w:szCs w:val="24"/>
         </w:rPr>
-        <w:t xml:space="preserve">Mitchell Madison Group (Various Client Locations) </w:t>
+        <w:t>Mitchell Madison Group</w:t>
+      </w:r>
+      <w:r>
+        <w:rPr>
+          <w:b/>
+          <w:color w:val="000000"/>
+          <w:sz w:val="24"/>
+          <w:szCs w:val="24"/>
+        </w:rPr>
+        <w:t xml:space="preserve"> Management Consulting</w:t>
+      </w:r>
+      <w:r>
+        <w:rPr>
+          <w:b/>
+          <w:color w:val="000000"/>
+          <w:sz w:val="24"/>
+          <w:szCs w:val="24"/>
+        </w:rPr>
+        <w:t xml:space="preserve"> (Various Client Locations) </w:t>
       </w:r>
     </w:p>
     <w:p>
@@ -2502,7 +2552,7 @@
           <w:sz w:val="18"/>
           <w:szCs w:val="18"/>
         </w:rPr>
-        <w:t xml:space="preserve">Executed top-down project work streams and strategic frameworks to identify market opportunities for a North American telecommunications carrier. Applied operational analytical techniques to streamline operating costs. Designed and leveraged terabyte scale SQL server and Neo4j databases to arrive at actionable insights and conclusions. </w:t>
+        <w:t>Directed the $400MM USD expansion project of a Fortune 500 company. Met with senior C-level executives to formulate the most cost-effective setup. Conducted industry research to identify potential efficiency gaps. Developed and communicated best possible solutions to strategic business issues.</w:t>
       </w:r>
     </w:p>
     <w:p>
@@ -2530,7 +2580,7 @@
           <w:sz w:val="18"/>
           <w:szCs w:val="18"/>
         </w:rPr>
-        <w:t>Directed the $400MM USD expansion project of a Fortune 500 company. Met with senior C-level executives to formulate the most cost-effective setup. Conducted industry research to identify potential efficiency gaps. Developed and communicated best possible solutions to strategic business issues.</w:t>
+        <w:t xml:space="preserve">Executed top-down project work streams and strategic frameworks to identify market opportunities for a North American telecommunications carrier. Applied operational analytical techniques to streamline operating costs. Designed and leveraged terabyte scale SQL server and Neo4j databases to arrive at actionable insights and conclusions. </w:t>
       </w:r>
     </w:p>
     <w:p>
@@ -2671,7 +2721,6 @@
           <w:szCs w:val="24"/>
         </w:rPr>
       </w:pPr>
-      <w:proofErr w:type="spellStart"/>
       <w:r>
         <w:rPr>
           <w:b/>
@@ -2679,17 +2728,7 @@
           <w:sz w:val="24"/>
           <w:szCs w:val="24"/>
         </w:rPr>
-        <w:t>L’Oreal</w:t>
-      </w:r>
-      <w:proofErr w:type="spellEnd"/>
-      <w:r>
-        <w:rPr>
-          <w:b/>
-          <w:color w:val="000000"/>
-          <w:sz w:val="24"/>
-          <w:szCs w:val="24"/>
-        </w:rPr>
-        <w:t xml:space="preserve"> Group Philippines, Inc. (Philippines)</w:t>
+        <w:t>L’Oreal Group Philippines, Inc. (Philippines)</w:t>
       </w:r>
     </w:p>
     <w:p>
@@ -2743,25 +2782,7 @@
           <w:sz w:val="18"/>
           <w:szCs w:val="18"/>
         </w:rPr>
-        <w:t xml:space="preserve">For Consumer and Market Intelligence (CMI), developed a universal Customer Relationship Management (CRM) program for use across all brands under the </w:t>
-      </w:r>
-      <w:proofErr w:type="spellStart"/>
-      <w:r>
-        <w:rPr>
-          <w:color w:val="000000"/>
-          <w:sz w:val="18"/>
-          <w:szCs w:val="18"/>
-        </w:rPr>
-        <w:t>L’Oreal</w:t>
-      </w:r>
-      <w:proofErr w:type="spellEnd"/>
-      <w:r>
-        <w:rPr>
-          <w:color w:val="000000"/>
-          <w:sz w:val="18"/>
-          <w:szCs w:val="18"/>
-        </w:rPr>
-        <w:t xml:space="preserve"> umbrella in the Philippines. Conducted market research activities such as product testing and point-of-sale (POS) data analysis.</w:t>
+        <w:t>For Consumer and Market Intelligence (CMI), developed a universal Customer Relationship Management (CRM) program for use across all brands under the L’Oreal umbrella in the Philippines. Conducted market research activities such as product testing and point-of-sale (POS) data analysis.</w:t>
       </w:r>
     </w:p>
     <w:p>
@@ -2947,54 +2968,6 @@
           <w:right w:val="nil"/>
           <w:between w:val="nil"/>
         </w:pBdr>
-        <w:rPr>
-          <w:color w:val="000000"/>
-          <w:sz w:val="18"/>
-          <w:szCs w:val="18"/>
-        </w:rPr>
-      </w:pPr>
-    </w:p>
-    <w:p>
-      <w:pPr>
-        <w:pBdr>
-          <w:top w:val="nil"/>
-          <w:left w:val="nil"/>
-          <w:bottom w:val="nil"/>
-          <w:right w:val="nil"/>
-          <w:between w:val="nil"/>
-        </w:pBdr>
-        <w:rPr>
-          <w:color w:val="000000"/>
-          <w:sz w:val="18"/>
-          <w:szCs w:val="18"/>
-        </w:rPr>
-      </w:pPr>
-    </w:p>
-    <w:p>
-      <w:pPr>
-        <w:pBdr>
-          <w:top w:val="nil"/>
-          <w:left w:val="nil"/>
-          <w:bottom w:val="nil"/>
-          <w:right w:val="nil"/>
-          <w:between w:val="nil"/>
-        </w:pBdr>
-        <w:rPr>
-          <w:color w:val="000000"/>
-          <w:sz w:val="18"/>
-          <w:szCs w:val="18"/>
-        </w:rPr>
-      </w:pPr>
-    </w:p>
-    <w:p>
-      <w:pPr>
-        <w:pBdr>
-          <w:top w:val="nil"/>
-          <w:left w:val="nil"/>
-          <w:bottom w:val="nil"/>
-          <w:right w:val="nil"/>
-          <w:between w:val="nil"/>
-        </w:pBdr>
         <w:jc w:val="center"/>
         <w:rPr>
           <w:color w:val="000000"/>
@@ -3009,6 +2982,7 @@
           <w:sz w:val="36"/>
           <w:szCs w:val="36"/>
         </w:rPr>
+        <w:lastRenderedPageBreak/>
         <w:t>Skills</w:t>
       </w:r>
     </w:p>
@@ -3225,7 +3199,7 @@
                 <w:sz w:val="18"/>
                 <w:szCs w:val="18"/>
               </w:rPr>
-              <w:t>28) HTML 5</w:t>
+              <w:t>28) HTML5</w:t>
             </w:r>
           </w:p>
         </w:tc>
@@ -3409,18 +3383,8 @@
                 <w:sz w:val="18"/>
                 <w:szCs w:val="18"/>
               </w:rPr>
-              <w:t xml:space="preserve">30) </w:t>
+              <w:t>30) PowerBI</w:t>
             </w:r>
-            <w:proofErr w:type="spellStart"/>
-            <w:r>
-              <w:rPr>
-                <w:color w:val="000000"/>
-                <w:sz w:val="18"/>
-                <w:szCs w:val="18"/>
-              </w:rPr>
-              <w:t>PowerBI</w:t>
-            </w:r>
-            <w:proofErr w:type="spellEnd"/>
           </w:p>
         </w:tc>
       </w:tr>
@@ -3642,7 +3606,7 @@
                 <w:sz w:val="18"/>
                 <w:szCs w:val="18"/>
               </w:rPr>
-              <w:t>7) Applied Statistics</w:t>
+              <w:t>7) Statistics</w:t>
             </w:r>
           </w:p>
         </w:tc>
@@ -3673,6 +3637,14 @@
                 <w:szCs w:val="18"/>
               </w:rPr>
               <w:t>20) Neo4J</w:t>
+            </w:r>
+            <w:r>
+              <w:rPr>
+                <w:color w:val="000000"/>
+                <w:sz w:val="18"/>
+                <w:szCs w:val="18"/>
+              </w:rPr>
+              <w:t xml:space="preserve"> (Graph Analytics)</w:t>
             </w:r>
           </w:p>
         </w:tc>
@@ -3907,18 +3879,8 @@
                 <w:sz w:val="18"/>
                 <w:szCs w:val="18"/>
               </w:rPr>
-              <w:t xml:space="preserve">35) </w:t>
+              <w:t>35) Technopreneurship</w:t>
             </w:r>
-            <w:proofErr w:type="spellStart"/>
-            <w:r>
-              <w:rPr>
-                <w:color w:val="000000"/>
-                <w:sz w:val="18"/>
-                <w:szCs w:val="18"/>
-              </w:rPr>
-              <w:t>Technopreneurship</w:t>
-            </w:r>
-            <w:proofErr w:type="spellEnd"/>
           </w:p>
         </w:tc>
       </w:tr>
@@ -4573,25 +4535,7 @@
           <w:sz w:val="18"/>
           <w:szCs w:val="18"/>
         </w:rPr>
-        <w:t xml:space="preserve">National Finalist, Indie Eng’g Engineering Competition 2012 sponsored by Tanging </w:t>
-      </w:r>
-      <w:proofErr w:type="spellStart"/>
-      <w:r>
-        <w:rPr>
-          <w:color w:val="000000"/>
-          <w:sz w:val="18"/>
-          <w:szCs w:val="18"/>
-        </w:rPr>
-        <w:t>Yaman</w:t>
-      </w:r>
-      <w:proofErr w:type="spellEnd"/>
-      <w:r>
-        <w:rPr>
-          <w:color w:val="000000"/>
-          <w:sz w:val="18"/>
-          <w:szCs w:val="18"/>
-        </w:rPr>
-        <w:t xml:space="preserve"> Foundation</w:t>
+        <w:t>National Finalist, Indie Eng’g Engineering Competition 2012 sponsored by Tanging Yaman Foundation</w:t>
       </w:r>
     </w:p>
     <w:p>
@@ -6914,12 +6858,6 @@
 </file>
 
 <file path=customXml/item1.xml><?xml version="1.0" encoding="utf-8"?>
-<go:gDocsCustomXmlDataStorage xmlns:go="http://customooxmlschemas.google.com/" xmlns:r="http://schemas.openxmlformats.org/officeDocument/2006/relationships">
-  <go:docsCustomData xmlns:go="http://customooxmlschemas.google.com/" roundtripDataSignature="AMtx7mjQrwK6CkHiDVslNOPaAG9thZQtbg==">AMUW2mU/kxi/wf2Fda7fmOCr7J4o7DKcgAN+8GLGXCf3smvsS09OOL6GYzfouyresgt+807yeIhZXmSGBHS+91luP/Kvi+GRSY/UAXg0RrrPv9zKee4rAAniFCRVqKL/qK9hyC1jI+FfpRCtZ9n0LDKlabdPtY988w==</go:docsCustomData>
-</go:gDocsCustomXmlDataStorage>
-</file>
-
-<file path=customXml/item2.xml><?xml version="1.0" encoding="utf-8"?>
 <b:Sources xmlns:b="http://schemas.openxmlformats.org/officeDocument/2006/bibliography" xmlns="http://schemas.openxmlformats.org/officeDocument/2006/bibliography" SelectedStyle="\APASixthEditionOfficeOnline.xsl" StyleName="APA" Version="6">
   <b:Source>
     <b:Tag>Bla19</b:Tag>
@@ -6945,19 +6883,25 @@
 </b:Sources>
 </file>
 
+<file path=customXml/item2.xml><?xml version="1.0" encoding="utf-8"?>
+<go:gDocsCustomXmlDataStorage xmlns:go="http://customooxmlschemas.google.com/" xmlns:r="http://schemas.openxmlformats.org/officeDocument/2006/relationships">
+  <go:docsCustomData xmlns:go="http://customooxmlschemas.google.com/" roundtripDataSignature="AMtx7mjQrwK6CkHiDVslNOPaAG9thZQtbg==">AMUW2mU/kxi/wf2Fda7fmOCr7J4o7DKcgAN+8GLGXCf3smvsS09OOL6GYzfouyresgt+807yeIhZXmSGBHS+91luP/Kvi+GRSY/UAXg0RrrPv9zKee4rAAniFCRVqKL/qK9hyC1jI+FfpRCtZ9n0LDKlabdPtY988w==</go:docsCustomData>
+</go:gDocsCustomXmlDataStorage>
+</file>
+
 <file path=customXml/itemProps1.xml><?xml version="1.0" encoding="utf-8"?>
+<ds:datastoreItem xmlns:ds="http://schemas.openxmlformats.org/officeDocument/2006/customXml" ds:itemID="{C86A8920-91A9-48CA-99C5-59F458458E55}">
+  <ds:schemaRefs>
+    <ds:schemaRef ds:uri="http://schemas.openxmlformats.org/officeDocument/2006/bibliography"/>
+  </ds:schemaRefs>
+</ds:datastoreItem>
+</file>
+
+<file path=customXml/itemProps2.xml><?xml version="1.0" encoding="utf-8"?>
 <ds:datastoreItem xmlns:ds="http://schemas.openxmlformats.org/officeDocument/2006/customXml" ds:itemID="{11111111-1234-1234-1234-123412341234}">
   <ds:schemaRefs>
     <ds:schemaRef ds:uri="http://customooxmlschemas.google.com/"/>
     <ds:schemaRef ds:uri="http://schemas.openxmlformats.org/officeDocument/2006/relationships"/>
   </ds:schemaRefs>
 </ds:datastoreItem>
-</file>
-
-<file path=customXml/itemProps2.xml><?xml version="1.0" encoding="utf-8"?>
-<ds:datastoreItem xmlns:ds="http://schemas.openxmlformats.org/officeDocument/2006/customXml" ds:itemID="{C86A8920-91A9-48CA-99C5-59F458458E55}">
-  <ds:schemaRefs>
-    <ds:schemaRef ds:uri="http://schemas.openxmlformats.org/officeDocument/2006/bibliography"/>
-  </ds:schemaRefs>
-</ds:datastoreItem>
 </file>
</xml_diff>